<commit_message>
state after submission for evaluation on 6/18/20
</commit_message>
<xml_diff>
--- a/wgu/C969/reqs/REQUIREMENTS_FULL.docx
+++ b/wgu/C969/reqs/REQUIREMENTS_FULL.docx
@@ -42,7 +42,7 @@
           <w:szCs w:val="33"/>
         </w:rPr>
         <w:pict w14:anchorId="2FC56BB8">
-          <v:rect id="_x0000_i1225" style="width:723.2pt;height:.75pt" o:hrpct="0" o:hralign="center" o:hrstd="t" o:hr="t" fillcolor="#a0a0a0" stroked="f"/>
+          <v:rect id="_x0000_i1025" style="width:723.2pt;height:.75pt" o:hrpct="0" o:hralign="center" o:hrstd="t" o:hr="t" fillcolor="#a0a0a0" stroked="f"/>
         </w:pict>
       </w:r>
     </w:p>
@@ -516,7 +516,7 @@
           <w:szCs w:val="33"/>
         </w:rPr>
         <w:pict w14:anchorId="43C24204">
-          <v:rect id="_x0000_i1226" style="width:722.1pt;height:.75pt" o:hrpct="0" o:hralign="center" o:hrstd="t" o:hr="t" fillcolor="#a0a0a0" stroked="f"/>
+          <v:rect id="_x0000_i1026" style="width:722.1pt;height:.75pt" o:hrpct="0" o:hralign="center" o:hrstd="t" o:hr="t" fillcolor="#a0a0a0" stroked="f"/>
         </w:pict>
       </w:r>
     </w:p>
@@ -871,7 +871,7 @@
           <w:szCs w:val="33"/>
         </w:rPr>
         <w:pict w14:anchorId="0E6B7AEF">
-          <v:rect id="_x0000_i1227" style="width:766.8pt;height:.75pt" o:hrpct="0" o:hralign="center" o:hrstd="t" o:hr="t" fillcolor="#a0a0a0" stroked="f"/>
+          <v:rect id="_x0000_i1027" style="width:766.8pt;height:.75pt" o:hrpct="0" o:hralign="center" o:hrstd="t" o:hr="t" fillcolor="#a0a0a0" stroked="f"/>
         </w:pict>
       </w:r>
     </w:p>
@@ -982,7 +982,7 @@
           <w:szCs w:val="33"/>
         </w:rPr>
         <w:pict w14:anchorId="4C57D061">
-          <v:rect id="_x0000_i1228" style="width:722.55pt;height:.75pt" o:hrpct="0" o:hralign="center" o:hrstd="t" o:hr="t" fillcolor="#a0a0a0" stroked="f"/>
+          <v:rect id="_x0000_i1028" style="width:722.55pt;height:.75pt" o:hrpct="0" o:hralign="center" o:hrstd="t" o:hr="t" fillcolor="#a0a0a0" stroked="f"/>
         </w:pict>
       </w:r>
     </w:p>
@@ -1113,13 +1113,15 @@
           <w:rFonts w:ascii="Times New Roman" w:eastAsia="Times New Roman" w:hAnsi="Times New Roman" w:cs="Times New Roman"/>
           <w:b/>
           <w:bCs/>
-          <w:sz w:val="24"/>
-          <w:szCs w:val="24"/>
-        </w:rPr>
-      </w:pPr>
-      <w:r>
-        <w:rPr>
-          <w:rFonts w:ascii="Times New Roman" w:eastAsia="Times New Roman" w:hAnsi="Times New Roman" w:cs="Times New Roman"/>
+          <w:strike/>
+          <w:sz w:val="24"/>
+          <w:szCs w:val="24"/>
+        </w:rPr>
+      </w:pPr>
+      <w:r>
+        <w:rPr>
+          <w:rFonts w:ascii="Times New Roman" w:eastAsia="Times New Roman" w:hAnsi="Times New Roman" w:cs="Times New Roman"/>
+          <w:strike/>
           <w:sz w:val="24"/>
           <w:szCs w:val="24"/>
         </w:rPr>
@@ -1130,6 +1132,7 @@
           <w:rFonts w:ascii="Times New Roman" w:eastAsia="Times New Roman" w:hAnsi="Times New Roman" w:cs="Times New Roman"/>
           <w:b/>
           <w:bCs/>
+          <w:strike/>
           <w:sz w:val="24"/>
           <w:szCs w:val="24"/>
         </w:rPr>
@@ -1140,6 +1143,7 @@
           <w:rFonts w:ascii="Times New Roman" w:eastAsia="Times New Roman" w:hAnsi="Times New Roman" w:cs="Times New Roman"/>
           <w:b/>
           <w:bCs/>
+          <w:strike/>
           <w:sz w:val="24"/>
           <w:szCs w:val="24"/>
           <w:u w:val="single"/>
@@ -1151,6 +1155,7 @@
           <w:rFonts w:ascii="Times New Roman" w:eastAsia="Times New Roman" w:hAnsi="Times New Roman" w:cs="Times New Roman"/>
           <w:b/>
           <w:bCs/>
+          <w:strike/>
           <w:sz w:val="24"/>
           <w:szCs w:val="24"/>
         </w:rPr>
@@ -1161,6 +1166,7 @@
           <w:rFonts w:ascii="Times New Roman" w:eastAsia="Times New Roman" w:hAnsi="Times New Roman" w:cs="Times New Roman"/>
           <w:b/>
           <w:bCs/>
+          <w:strike/>
           <w:sz w:val="24"/>
           <w:szCs w:val="24"/>
         </w:rPr>
@@ -1174,13 +1180,15 @@
         <w:textAlignment w:val="baseline"/>
         <w:rPr>
           <w:rFonts w:ascii="Times New Roman" w:eastAsia="Times New Roman" w:hAnsi="Times New Roman" w:cs="Times New Roman"/>
-          <w:sz w:val="24"/>
-          <w:szCs w:val="24"/>
-        </w:rPr>
-      </w:pPr>
-      <w:r>
-        <w:rPr>
-          <w:rFonts w:ascii="Times New Roman" w:eastAsia="Times New Roman" w:hAnsi="Times New Roman" w:cs="Times New Roman"/>
+          <w:strike/>
+          <w:sz w:val="24"/>
+          <w:szCs w:val="24"/>
+        </w:rPr>
+      </w:pPr>
+      <w:r>
+        <w:rPr>
+          <w:rFonts w:ascii="Times New Roman" w:eastAsia="Times New Roman" w:hAnsi="Times New Roman" w:cs="Times New Roman"/>
+          <w:strike/>
           <w:sz w:val="24"/>
           <w:szCs w:val="24"/>
         </w:rPr>
@@ -1189,6 +1197,7 @@
       <w:r>
         <w:rPr>
           <w:rFonts w:ascii="Times New Roman" w:eastAsia="Times New Roman" w:hAnsi="Times New Roman" w:cs="Times New Roman"/>
+          <w:strike/>
           <w:sz w:val="24"/>
           <w:szCs w:val="24"/>
         </w:rPr>
@@ -1202,13 +1211,15 @@
         <w:textAlignment w:val="baseline"/>
         <w:rPr>
           <w:rFonts w:ascii="Times New Roman" w:eastAsia="Times New Roman" w:hAnsi="Times New Roman" w:cs="Times New Roman"/>
-          <w:sz w:val="24"/>
-          <w:szCs w:val="24"/>
-        </w:rPr>
-      </w:pPr>
-      <w:r>
-        <w:rPr>
-          <w:rFonts w:ascii="Times New Roman" w:eastAsia="Times New Roman" w:hAnsi="Times New Roman" w:cs="Times New Roman"/>
+          <w:strike/>
+          <w:sz w:val="24"/>
+          <w:szCs w:val="24"/>
+        </w:rPr>
+      </w:pPr>
+      <w:r>
+        <w:rPr>
+          <w:rFonts w:ascii="Times New Roman" w:eastAsia="Times New Roman" w:hAnsi="Times New Roman" w:cs="Times New Roman"/>
+          <w:strike/>
           <w:sz w:val="24"/>
           <w:szCs w:val="24"/>
         </w:rPr>
@@ -1217,6 +1228,7 @@
       <w:r>
         <w:rPr>
           <w:rFonts w:ascii="Times New Roman" w:eastAsia="Times New Roman" w:hAnsi="Times New Roman" w:cs="Times New Roman"/>
+          <w:strike/>
           <w:sz w:val="24"/>
           <w:szCs w:val="24"/>
         </w:rPr>
@@ -1230,13 +1242,17 @@
         <w:textAlignment w:val="baseline"/>
         <w:rPr>
           <w:rFonts w:ascii="Times New Roman" w:eastAsia="Times New Roman" w:hAnsi="Times New Roman" w:cs="Times New Roman"/>
-          <w:sz w:val="24"/>
-          <w:szCs w:val="24"/>
-        </w:rPr>
-      </w:pPr>
-      <w:r>
-        <w:rPr>
-          <w:rFonts w:ascii="Times New Roman" w:eastAsia="Times New Roman" w:hAnsi="Times New Roman" w:cs="Times New Roman"/>
+          <w:i/>
+          <w:iCs/>
+          <w:sz w:val="24"/>
+          <w:szCs w:val="24"/>
+        </w:rPr>
+      </w:pPr>
+      <w:r>
+        <w:rPr>
+          <w:rFonts w:ascii="Times New Roman" w:eastAsia="Times New Roman" w:hAnsi="Times New Roman" w:cs="Times New Roman"/>
+          <w:i/>
+          <w:iCs/>
           <w:sz w:val="24"/>
           <w:szCs w:val="24"/>
         </w:rPr>
@@ -1245,6 +1261,8 @@
       <w:r>
         <w:rPr>
           <w:rFonts w:ascii="Times New Roman" w:eastAsia="Times New Roman" w:hAnsi="Times New Roman" w:cs="Times New Roman"/>
+          <w:i/>
+          <w:iCs/>
           <w:sz w:val="24"/>
           <w:szCs w:val="24"/>
         </w:rPr>
@@ -1390,13 +1408,15 @@
         <w:textAlignment w:val="baseline"/>
         <w:rPr>
           <w:rFonts w:ascii="Times New Roman" w:eastAsia="Times New Roman" w:hAnsi="Times New Roman" w:cs="Times New Roman"/>
-          <w:sz w:val="24"/>
-          <w:szCs w:val="24"/>
-        </w:rPr>
-      </w:pPr>
-      <w:r>
-        <w:rPr>
-          <w:rFonts w:ascii="Times New Roman" w:eastAsia="Times New Roman" w:hAnsi="Times New Roman" w:cs="Times New Roman"/>
+          <w:strike/>
+          <w:sz w:val="24"/>
+          <w:szCs w:val="24"/>
+        </w:rPr>
+      </w:pPr>
+      <w:r>
+        <w:rPr>
+          <w:rFonts w:ascii="Times New Roman" w:eastAsia="Times New Roman" w:hAnsi="Times New Roman" w:cs="Times New Roman"/>
+          <w:strike/>
           <w:sz w:val="24"/>
           <w:szCs w:val="24"/>
         </w:rPr>
@@ -1410,13 +1430,15 @@
         <w:textAlignment w:val="baseline"/>
         <w:rPr>
           <w:rFonts w:ascii="Times New Roman" w:eastAsia="Times New Roman" w:hAnsi="Times New Roman" w:cs="Times New Roman"/>
-          <w:sz w:val="24"/>
-          <w:szCs w:val="24"/>
-        </w:rPr>
-      </w:pPr>
-      <w:r>
-        <w:rPr>
-          <w:rFonts w:ascii="Times New Roman" w:eastAsia="Times New Roman" w:hAnsi="Times New Roman" w:cs="Times New Roman"/>
+          <w:strike/>
+          <w:sz w:val="24"/>
+          <w:szCs w:val="24"/>
+        </w:rPr>
+      </w:pPr>
+      <w:r>
+        <w:rPr>
+          <w:rFonts w:ascii="Times New Roman" w:eastAsia="Times New Roman" w:hAnsi="Times New Roman" w:cs="Times New Roman"/>
+          <w:strike/>
           <w:sz w:val="24"/>
           <w:szCs w:val="24"/>
         </w:rPr>
@@ -1430,13 +1452,15 @@
         <w:textAlignment w:val="baseline"/>
         <w:rPr>
           <w:rFonts w:ascii="Times New Roman" w:eastAsia="Times New Roman" w:hAnsi="Times New Roman" w:cs="Times New Roman"/>
-          <w:sz w:val="24"/>
-          <w:szCs w:val="24"/>
-        </w:rPr>
-      </w:pPr>
-      <w:r>
-        <w:rPr>
-          <w:rFonts w:ascii="Times New Roman" w:eastAsia="Times New Roman" w:hAnsi="Times New Roman" w:cs="Times New Roman"/>
+          <w:strike/>
+          <w:sz w:val="24"/>
+          <w:szCs w:val="24"/>
+        </w:rPr>
+      </w:pPr>
+      <w:r>
+        <w:rPr>
+          <w:rFonts w:ascii="Times New Roman" w:eastAsia="Times New Roman" w:hAnsi="Times New Roman" w:cs="Times New Roman"/>
+          <w:strike/>
           <w:sz w:val="24"/>
           <w:szCs w:val="24"/>
         </w:rPr>
@@ -1450,13 +1474,15 @@
         <w:textAlignment w:val="baseline"/>
         <w:rPr>
           <w:rFonts w:ascii="Times New Roman" w:eastAsia="Times New Roman" w:hAnsi="Times New Roman" w:cs="Times New Roman"/>
-          <w:sz w:val="24"/>
-          <w:szCs w:val="24"/>
-        </w:rPr>
-      </w:pPr>
-      <w:r>
-        <w:rPr>
-          <w:rFonts w:ascii="Times New Roman" w:eastAsia="Times New Roman" w:hAnsi="Times New Roman" w:cs="Times New Roman"/>
+          <w:strike/>
+          <w:sz w:val="24"/>
+          <w:szCs w:val="24"/>
+        </w:rPr>
+      </w:pPr>
+      <w:r>
+        <w:rPr>
+          <w:rFonts w:ascii="Times New Roman" w:eastAsia="Times New Roman" w:hAnsi="Times New Roman" w:cs="Times New Roman"/>
+          <w:strike/>
           <w:sz w:val="24"/>
           <w:szCs w:val="24"/>
         </w:rPr>
@@ -1465,6 +1491,7 @@
       <w:r>
         <w:rPr>
           <w:rFonts w:ascii="Times New Roman" w:eastAsia="Times New Roman" w:hAnsi="Times New Roman" w:cs="Times New Roman"/>
+          <w:strike/>
           <w:sz w:val="24"/>
           <w:szCs w:val="24"/>
         </w:rPr>
@@ -1725,22 +1752,33 @@
         <w:textAlignment w:val="baseline"/>
         <w:rPr>
           <w:rFonts w:ascii="Times New Roman" w:eastAsia="Times New Roman" w:hAnsi="Times New Roman" w:cs="Times New Roman"/>
-          <w:sz w:val="24"/>
-          <w:szCs w:val="24"/>
-        </w:rPr>
-      </w:pPr>
-      <w:r>
-        <w:rPr>
-          <w:rFonts w:ascii="Times New Roman" w:eastAsia="Times New Roman" w:hAnsi="Times New Roman" w:cs="Times New Roman"/>
-          <w:sz w:val="24"/>
-          <w:szCs w:val="24"/>
-        </w:rPr>
-        <w:t xml:space="preserve">J.    Provide the ability to track user activity by recording timestamps for user </w:t>
+          <w:strike/>
+          <w:sz w:val="24"/>
+          <w:szCs w:val="24"/>
+        </w:rPr>
+      </w:pPr>
+      <w:r>
+        <w:rPr>
+          <w:rFonts w:ascii="Times New Roman" w:eastAsia="Times New Roman" w:hAnsi="Times New Roman" w:cs="Times New Roman"/>
+          <w:sz w:val="24"/>
+          <w:szCs w:val="24"/>
+        </w:rPr>
+        <w:t>J.    </w:t>
+      </w:r>
+      <w:r>
+        <w:rPr>
+          <w:rFonts w:ascii="Times New Roman" w:eastAsia="Times New Roman" w:hAnsi="Times New Roman" w:cs="Times New Roman"/>
+          <w:strike/>
+          <w:sz w:val="24"/>
+          <w:szCs w:val="24"/>
+        </w:rPr>
+        <w:t xml:space="preserve">Provide the ability to track user activity by recording timestamps for user </w:t>
       </w:r>
       <w:proofErr w:type="gramStart"/>
       <w:r>
         <w:rPr>
           <w:rFonts w:ascii="Times New Roman" w:eastAsia="Times New Roman" w:hAnsi="Times New Roman" w:cs="Times New Roman"/>
+          <w:strike/>
           <w:sz w:val="24"/>
           <w:szCs w:val="24"/>
         </w:rPr>
@@ -1750,6 +1788,7 @@
       <w:r>
         <w:rPr>
           <w:rFonts w:ascii="Times New Roman" w:eastAsia="Times New Roman" w:hAnsi="Times New Roman" w:cs="Times New Roman"/>
+          <w:strike/>
           <w:sz w:val="24"/>
           <w:szCs w:val="24"/>
         </w:rPr>
@@ -1760,6 +1799,7 @@
           <w:rFonts w:ascii="Times New Roman" w:eastAsia="Times New Roman" w:hAnsi="Times New Roman" w:cs="Times New Roman"/>
           <w:i/>
           <w:iCs/>
+          <w:strike/>
           <w:sz w:val="24"/>
           <w:szCs w:val="24"/>
         </w:rPr>
@@ -1768,6 +1808,7 @@
       <w:r>
         <w:rPr>
           <w:rFonts w:ascii="Times New Roman" w:eastAsia="Times New Roman" w:hAnsi="Times New Roman" w:cs="Times New Roman"/>
+          <w:strike/>
           <w:sz w:val="24"/>
           <w:szCs w:val="24"/>
         </w:rPr>
@@ -1777,6 +1818,7 @@
       <w:r>
         <w:rPr>
           <w:rFonts w:ascii="Times New Roman" w:eastAsia="Times New Roman" w:hAnsi="Times New Roman" w:cs="Times New Roman"/>
+          <w:strike/>
           <w:sz w:val="24"/>
           <w:szCs w:val="24"/>
         </w:rPr>
@@ -1786,6 +1828,7 @@
       <w:r>
         <w:rPr>
           <w:rFonts w:ascii="Times New Roman" w:eastAsia="Times New Roman" w:hAnsi="Times New Roman" w:cs="Times New Roman"/>
+          <w:strike/>
           <w:sz w:val="24"/>
           <w:szCs w:val="24"/>
         </w:rPr>
@@ -1794,6 +1837,7 @@
       <w:r>
         <w:rPr>
           <w:rFonts w:ascii="Times New Roman" w:eastAsia="Times New Roman" w:hAnsi="Times New Roman" w:cs="Times New Roman"/>
+          <w:strike/>
           <w:sz w:val="24"/>
           <w:szCs w:val="24"/>
         </w:rPr>
@@ -5056,7 +5100,7 @@
           <w:szCs w:val="33"/>
         </w:rPr>
         <w:pict w14:anchorId="5FE203DC">
-          <v:rect id="_x0000_i1230" style="width:762.75pt;height:.75pt" o:hrpct="0" o:hralign="center" o:hrstd="t" o:hr="t" fillcolor="#a0a0a0" stroked="f"/>
+          <v:rect id="_x0000_i1029" style="width:762.75pt;height:.75pt" o:hrpct="0" o:hralign="center" o:hrstd="t" o:hr="t" fillcolor="#a0a0a0" stroked="f"/>
         </w:pict>
       </w:r>
     </w:p>
@@ -5124,7 +5168,7 @@
           <w:szCs w:val="33"/>
         </w:rPr>
         <w:pict w14:anchorId="7CBAFAF7">
-          <v:rect id="_x0000_i1231" style="width:637.45pt;height:.75pt" o:hrpct="0" o:hralign="center" o:hrstd="t" o:hr="t" fillcolor="#a0a0a0" stroked="f"/>
+          <v:rect id="_x0000_i1030" style="width:637.45pt;height:.75pt" o:hrpct="0" o:hralign="center" o:hrstd="t" o:hr="t" fillcolor="#a0a0a0" stroked="f"/>
         </w:pict>
       </w:r>
     </w:p>
@@ -5561,6 +5605,7 @@
   <w:style w:type="character" w:default="1" w:styleId="DefaultParagraphFont">
     <w:name w:val="Default Paragraph Font"/>
     <w:uiPriority w:val="1"/>
+    <w:semiHidden/>
     <w:unhideWhenUsed/>
   </w:style>
   <w:style w:type="table" w:default="1" w:styleId="TableNormal">

</xml_diff>